<commit_message>
Change end points of the url
</commit_message>
<xml_diff>
--- a/Documents/API_Response.docx
+++ b/Documents/API_Response.docx
@@ -9,25 +9,36 @@
           <w:ilvl w:val="0"/>
           <w:numId w:val="1"/>
         </w:numPr>
-      </w:pPr>
-      <w:r>
-        <w:rPr>
-          <w:lang w:val="en-US"/>
-        </w:rPr>
-        <w:t>Putaway process:</w:t>
-      </w:r>
-    </w:p>
-    <w:p>
-      <w:pPr>
-        <w:pStyle w:val="ListParagraph"/>
-        <w:rPr>
-          <w:lang w:val="en-US"/>
-        </w:rPr>
-      </w:pPr>
-    </w:p>
-    <w:p>
-      <w:pPr>
-        <w:pStyle w:val="ListParagraph"/>
+        <w:spacing w:after="0"/>
+      </w:pPr>
+      <w:proofErr w:type="spellStart"/>
+      <w:r>
+        <w:rPr>
+          <w:lang w:val="en-US"/>
+        </w:rPr>
+        <w:t>Putaway</w:t>
+      </w:r>
+      <w:proofErr w:type="spellEnd"/>
+      <w:r>
+        <w:rPr>
+          <w:lang w:val="en-US"/>
+        </w:rPr>
+        <w:t xml:space="preserve"> process:</w:t>
+      </w:r>
+    </w:p>
+    <w:p>
+      <w:pPr>
+        <w:pStyle w:val="ListParagraph"/>
+        <w:spacing w:after="0"/>
+        <w:rPr>
+          <w:lang w:val="en-US"/>
+        </w:rPr>
+      </w:pPr>
+    </w:p>
+    <w:p>
+      <w:pPr>
+        <w:pStyle w:val="ListParagraph"/>
+        <w:spacing w:after="0"/>
         <w:rPr>
           <w:lang w:val="en-US"/>
         </w:rPr>
@@ -38,10 +49,17 @@
         </w:rPr>
         <w:t xml:space="preserve">Request: </w:t>
       </w:r>
-    </w:p>
-    <w:p>
-      <w:pPr>
-        <w:pStyle w:val="ListParagraph"/>
+      <w:r>
+        <w:rPr>
+          <w:lang w:val="en-US"/>
+        </w:rPr>
+        <w:t>Methods: POST</w:t>
+      </w:r>
+    </w:p>
+    <w:p>
+      <w:pPr>
+        <w:pStyle w:val="ListParagraph"/>
+        <w:spacing w:after="0"/>
         <w:ind w:firstLine="720"/>
         <w:rPr>
           <w:lang w:val="en-US"/>
@@ -58,6 +76,13 @@
       </w:hyperlink>
       <w:r>
         <w:rPr>
+          <w:rStyle w:val="Hyperlink"/>
+          <w:lang w:val="en-US"/>
+        </w:rPr>
+        <w:t>/putaway</w:t>
+      </w:r>
+      <w:r>
+        <w:rPr>
           <w:lang w:val="en-US"/>
         </w:rPr>
         <w:t xml:space="preserve"> (Configurable)</w:t>
@@ -66,6 +91,7 @@
     <w:p>
       <w:pPr>
         <w:pStyle w:val="ListParagraph"/>
+        <w:spacing w:after="0"/>
         <w:ind w:firstLine="720"/>
         <w:rPr>
           <w:lang w:val="en-US"/>
@@ -81,6 +107,7 @@
     <w:p>
       <w:pPr>
         <w:pStyle w:val="ListParagraph"/>
+        <w:spacing w:after="0"/>
         <w:ind w:firstLine="720"/>
         <w:rPr>
           <w:lang w:val="en-US"/>
@@ -96,10 +123,8 @@
     <w:p>
       <w:pPr>
         <w:pStyle w:val="ListParagraph"/>
+        <w:spacing w:after="0"/>
         <w:ind w:firstLine="720"/>
-        <w:rPr>
-          <w:lang w:val="en-US"/>
-        </w:rPr>
       </w:pPr>
       <w:r>
         <w:rPr>
@@ -117,6 +142,88 @@
     <w:p>
       <w:pPr>
         <w:pStyle w:val="ListParagraph"/>
+        <w:spacing w:after="0"/>
+        <w:ind w:firstLine="720"/>
+        <w:rPr>
+          <w:lang w:val="en-US"/>
+        </w:rPr>
+      </w:pPr>
+      <w:r>
+        <w:rPr>
+          <w:lang w:val="en-US"/>
+        </w:rPr>
+        <w:t xml:space="preserve"> </w:t>
+      </w:r>
+      <w:r>
+        <w:rPr>
+          <w:lang w:val="en-US"/>
+        </w:rPr>
+        <w:tab/>
+      </w:r>
+      <w:r>
+        <w:rPr>
+          <w:lang w:val="en-US"/>
+        </w:rPr>
+        <w:t xml:space="preserve">   </w:t>
+      </w:r>
+      <w:r>
+        <w:rPr>
+          <w:lang w:val="en-US"/>
+        </w:rPr>
+        <w:t xml:space="preserve"> </w:t>
+      </w:r>
+      <w:r>
+        <w:rPr>
+          <w:lang w:val="en-US"/>
+        </w:rPr>
+        <w:t>"Barcode": "1600517|22I170306|1",</w:t>
+      </w:r>
+      <w:r>
+        <w:rPr>
+          <w:lang w:val="en-US"/>
+        </w:rPr>
+        <w:t xml:space="preserve">   //scan barcode by the user</w:t>
+      </w:r>
+    </w:p>
+    <w:p>
+      <w:pPr>
+        <w:pStyle w:val="ListParagraph"/>
+        <w:spacing w:after="0"/>
+        <w:ind w:firstLine="720"/>
+        <w:rPr>
+          <w:lang w:val="en-US"/>
+        </w:rPr>
+      </w:pPr>
+      <w:r>
+        <w:rPr>
+          <w:lang w:val="en-US"/>
+        </w:rPr>
+        <w:t xml:space="preserve">    </w:t>
+      </w:r>
+      <w:r>
+        <w:rPr>
+          <w:lang w:val="en-US"/>
+        </w:rPr>
+        <w:tab/>
+        <w:t xml:space="preserve">    </w:t>
+      </w:r>
+      <w:r>
+        <w:rPr>
+          <w:lang w:val="en-US"/>
+        </w:rPr>
+        <w:t>"Location": "BIN001"</w:t>
+      </w:r>
+      <w:r>
+        <w:rPr>
+          <w:lang w:val="en-US"/>
+        </w:rPr>
+        <w:t xml:space="preserve"> //scan barcode by the user</w:t>
+      </w:r>
+    </w:p>
+    <w:p>
+      <w:pPr>
+        <w:pStyle w:val="ListParagraph"/>
+        <w:spacing w:after="0"/>
         <w:ind w:left="1440" w:firstLine="720"/>
         <w:rPr>
           <w:lang w:val="en-US"/>
@@ -126,213 +233,360 @@
         <w:rPr>
           <w:lang w:val="en-US"/>
         </w:rPr>
-        <w:t xml:space="preserve">    "Process": "Putaway",</w:t>
-      </w:r>
-    </w:p>
-    <w:p>
-      <w:pPr>
-        <w:pStyle w:val="ListParagraph"/>
+        <w:t>}</w:t>
+      </w:r>
+    </w:p>
+    <w:p>
+      <w:pPr>
+        <w:pStyle w:val="ListParagraph"/>
+        <w:spacing w:after="0"/>
+        <w:rPr>
+          <w:lang w:val="en-US"/>
+        </w:rPr>
+      </w:pPr>
+      <w:r>
+        <w:rPr>
+          <w:lang w:val="en-US"/>
+        </w:rPr>
+        <w:t>Response:</w:t>
+      </w:r>
+    </w:p>
+    <w:p>
+      <w:pPr>
+        <w:pStyle w:val="ListParagraph"/>
+        <w:spacing w:after="0"/>
         <w:ind w:firstLine="720"/>
-        <w:rPr>
-          <w:lang w:val="en-US"/>
-        </w:rPr>
-      </w:pPr>
-      <w:r>
-        <w:rPr>
-          <w:lang w:val="en-US"/>
-        </w:rPr>
+      </w:pPr>
+      <w:r>
+        <w:t xml:space="preserve">Success = </w:t>
+      </w:r>
+      <w:r>
+        <w:t>{"Message": "</w:t>
+      </w:r>
+      <w:proofErr w:type="spellStart"/>
+      <w:r>
+        <w:t>Putaway</w:t>
+      </w:r>
+      <w:proofErr w:type="spellEnd"/>
+      <w:r>
+        <w:t xml:space="preserve"> Successful", "Status": "Successful"}</w:t>
+      </w:r>
+    </w:p>
+    <w:p>
+      <w:pPr>
+        <w:pStyle w:val="ListParagraph"/>
+        <w:spacing w:after="0"/>
+        <w:ind w:left="1440"/>
+      </w:pPr>
+      <w:r>
+        <w:t xml:space="preserve">Unsuccessful = </w:t>
+      </w:r>
+      <w:r>
+        <w:t xml:space="preserve">{"Message": " Already </w:t>
+      </w:r>
+      <w:proofErr w:type="spellStart"/>
+      <w:r>
+        <w:t>Putaway</w:t>
+      </w:r>
+      <w:proofErr w:type="spellEnd"/>
+      <w:r>
+        <w:t xml:space="preserve"> complete ", "Status": " </w:t>
+      </w:r>
+      <w:r>
+        <w:t>Uns</w:t>
+      </w:r>
+      <w:r>
+        <w:t>uccessful "}</w:t>
+      </w:r>
+    </w:p>
+    <w:p>
+      <w:pPr>
+        <w:pStyle w:val="ListParagraph"/>
+        <w:spacing w:after="0"/>
+        <w:ind w:firstLine="720"/>
+      </w:pPr>
+      <w:r>
+        <w:t xml:space="preserve">Unsuccessful = </w:t>
+      </w:r>
+      <w:r>
+        <w:t xml:space="preserve">{"Message": "Please complete </w:t>
+      </w:r>
+      <w:proofErr w:type="spellStart"/>
+      <w:r>
+        <w:t>Putaway</w:t>
+      </w:r>
+      <w:proofErr w:type="spellEnd"/>
+      <w:r>
+        <w:t xml:space="preserve"> process", "Status": "</w:t>
+      </w:r>
+      <w:r>
+        <w:t>Uns</w:t>
+      </w:r>
+      <w:r>
+        <w:t>uccessful"}</w:t>
+      </w:r>
+    </w:p>
+    <w:p>
+      <w:pPr>
+        <w:pStyle w:val="ListParagraph"/>
+        <w:spacing w:after="0"/>
+        <w:ind w:firstLine="720"/>
+      </w:pPr>
+      <w:r>
+        <w:t xml:space="preserve">Error = </w:t>
+      </w:r>
+      <w:r>
+        <w:t>{"Message": "Got Error, Please try again", "Status": " Error"}</w:t>
+      </w:r>
+    </w:p>
+    <w:p>
+      <w:pPr>
+        <w:pStyle w:val="ListParagraph"/>
+        <w:spacing w:after="0"/>
+        <w:ind w:firstLine="720"/>
+      </w:pPr>
+      <w:r>
+        <w:t xml:space="preserve">Error = </w:t>
+      </w:r>
+      <w:r>
+        <w:t>{"Message": "Barcode not found", "Status": "Error"}</w:t>
+      </w:r>
+    </w:p>
+    <w:p>
+      <w:pPr>
+        <w:pStyle w:val="ListParagraph"/>
+        <w:spacing w:after="0"/>
+      </w:pPr>
+    </w:p>
+    <w:p>
+      <w:pPr>
+        <w:pStyle w:val="ListParagraph"/>
+        <w:numPr>
+          <w:ilvl w:val="0"/>
+          <w:numId w:val="1"/>
+        </w:numPr>
+        <w:spacing w:after="0"/>
+      </w:pPr>
+      <w:r>
+        <w:t>Pickup:</w:t>
+      </w:r>
+      <w:r>
         <w:t xml:space="preserve"> </w:t>
       </w:r>
-      <w:r>
-        <w:rPr>
-          <w:lang w:val="en-US"/>
-        </w:rPr>
+    </w:p>
+    <w:p>
+      <w:pPr>
+        <w:pStyle w:val="ListParagraph"/>
+        <w:numPr>
+          <w:ilvl w:val="1"/>
+          <w:numId w:val="1"/>
+        </w:numPr>
+        <w:spacing w:after="0"/>
+      </w:pPr>
+      <w:r>
+        <w:rPr>
+          <w:lang w:val="en-US"/>
+        </w:rPr>
+        <w:t>Request</w:t>
+      </w:r>
+      <w:r>
+        <w:t>:</w:t>
+      </w:r>
+      <w:r>
+        <w:t xml:space="preserve"> Default hit this API when user enter this module</w:t>
+      </w:r>
+      <w:r>
+        <w:t>.</w:t>
+      </w:r>
+    </w:p>
+    <w:p>
+      <w:pPr>
+        <w:spacing w:after="0"/>
+        <w:ind w:left="720" w:firstLine="720"/>
+      </w:pPr>
+      <w:r>
+        <w:t>Methods: GET</w:t>
+      </w:r>
+    </w:p>
+    <w:p>
+      <w:pPr>
+        <w:pStyle w:val="ListParagraph"/>
+        <w:spacing w:after="0"/>
+        <w:ind w:left="2160"/>
+        <w:rPr>
+          <w:lang w:val="en-US"/>
+        </w:rPr>
+      </w:pPr>
+      <w:hyperlink r:id="rId6" w:history="1">
+        <w:r>
+          <w:rPr>
+            <w:rStyle w:val="Hyperlink"/>
+            <w:lang w:val="en-US"/>
+          </w:rPr>
+          <w:t>http://192.168.0.108:5000</w:t>
+        </w:r>
+      </w:hyperlink>
+      <w:r>
+        <w:rPr>
+          <w:rStyle w:val="Hyperlink"/>
+          <w:lang w:val="en-US"/>
+        </w:rPr>
+        <w:t>/</w:t>
+      </w:r>
+      <w:r>
+        <w:rPr>
+          <w:rStyle w:val="Hyperlink"/>
+          <w:lang w:val="en-US"/>
+        </w:rPr>
+        <w:t>pickup</w:t>
+      </w:r>
+      <w:r>
+        <w:rPr>
+          <w:rStyle w:val="Hyperlink"/>
+          <w:lang w:val="en-US"/>
+        </w:rPr>
+        <w:t xml:space="preserve"> </w:t>
+      </w:r>
+      <w:r>
+        <w:rPr>
+          <w:lang w:val="en-US"/>
+        </w:rPr>
+        <w:t>(Configurable)</w:t>
+      </w:r>
+    </w:p>
+    <w:p>
+      <w:pPr>
+        <w:spacing w:after="0"/>
+      </w:pPr>
+      <w:r>
         <w:tab/>
       </w:r>
       <w:r>
-        <w:rPr>
-          <w:lang w:val="en-US"/>
-        </w:rPr>
-        <w:t xml:space="preserve">   </w:t>
-      </w:r>
-      <w:r>
-        <w:rPr>
-          <w:lang w:val="en-US"/>
-        </w:rPr>
-        <w:t xml:space="preserve"> </w:t>
-      </w:r>
-      <w:r>
-        <w:rPr>
-          <w:lang w:val="en-US"/>
-        </w:rPr>
-        <w:t>"Barcode": "1600517|22I170306|1",</w:t>
-      </w:r>
-    </w:p>
-    <w:p>
-      <w:pPr>
-        <w:pStyle w:val="ListParagraph"/>
+        <w:tab/>
+        <w:t>Response:</w:t>
+      </w:r>
+    </w:p>
+    <w:p>
+      <w:pPr>
+        <w:spacing w:after="0"/>
+      </w:pPr>
+      <w:r>
+        <w:tab/>
+      </w:r>
+      <w:r>
+        <w:tab/>
+      </w:r>
+      <w:r>
+        <w:tab/>
+        <w:t>Success = {</w:t>
+      </w:r>
+      <w:r>
+        <w:t xml:space="preserve">"Response": </w:t>
+      </w:r>
+      <w:r>
+        <w:t xml:space="preserve"> ["0210829743", "1600517", "23I170623", "1"],</w:t>
+      </w:r>
+    </w:p>
+    <w:p>
+      <w:pPr>
+        <w:spacing w:after="0"/>
+        <w:ind w:left="2160" w:firstLine="720"/>
+      </w:pPr>
+      <w:r>
+        <w:t>["0210829744", "1600517", "23I170623", "1</w:t>
+      </w:r>
+      <w:r>
+        <w:t>W</w:t>
+      </w:r>
+      <w:r>
+        <w:t>"]], "Status":</w:t>
+      </w:r>
+    </w:p>
+    <w:p>
+      <w:pPr>
+        <w:spacing w:after="0"/>
+        <w:ind w:left="2160" w:firstLine="720"/>
+      </w:pPr>
+      <w:r>
+        <w:t>"Successful"}</w:t>
+      </w:r>
+    </w:p>
+    <w:p>
+      <w:pPr>
+        <w:spacing w:after="0"/>
+        <w:ind w:left="2160" w:firstLine="720"/>
+      </w:pPr>
+      <w:r>
+        <w:t>0 = Delivery Number</w:t>
+      </w:r>
+    </w:p>
+    <w:p>
+      <w:pPr>
+        <w:spacing w:after="0"/>
+        <w:ind w:left="2160" w:firstLine="720"/>
+      </w:pPr>
+      <w:r>
+        <w:t>1 = Material Code</w:t>
+      </w:r>
+    </w:p>
+    <w:p>
+      <w:pPr>
+        <w:spacing w:after="0"/>
+        <w:ind w:left="2160" w:firstLine="720"/>
+      </w:pPr>
+      <w:r>
+        <w:t>2 = Batch Number</w:t>
+      </w:r>
+    </w:p>
+    <w:p>
+      <w:pPr>
+        <w:spacing w:after="0"/>
+        <w:ind w:left="2160" w:firstLine="720"/>
+      </w:pPr>
+      <w:r>
+        <w:t>3 = box Qty</w:t>
+      </w:r>
+    </w:p>
+    <w:p>
+      <w:pPr>
+        <w:spacing w:after="0"/>
+      </w:pPr>
+      <w:r>
+        <w:tab/>
+      </w:r>
+      <w:r>
+        <w:tab/>
+      </w:r>
+      <w:r>
+        <w:tab/>
+        <w:t xml:space="preserve">Unsuccess = </w:t>
+      </w:r>
+      <w:r>
+        <w:t>{"Response": "Delivery list not found", "Status": "Unsuccessful"}</w:t>
+      </w:r>
+    </w:p>
+    <w:p>
+      <w:pPr>
+        <w:pStyle w:val="ListParagraph"/>
+        <w:spacing w:after="0"/>
         <w:ind w:left="1440" w:firstLine="720"/>
-        <w:rPr>
-          <w:lang w:val="en-US"/>
-        </w:rPr>
-      </w:pPr>
-      <w:r>
-        <w:rPr>
-          <w:lang w:val="en-US"/>
-        </w:rPr>
-        <w:t xml:space="preserve">    "Location": "BIN001"</w:t>
-      </w:r>
-    </w:p>
-    <w:p>
-      <w:pPr>
-        <w:pStyle w:val="ListParagraph"/>
-        <w:ind w:left="1440" w:firstLine="720"/>
-        <w:rPr>
-          <w:lang w:val="en-US"/>
-        </w:rPr>
-      </w:pPr>
-      <w:r>
-        <w:rPr>
-          <w:lang w:val="en-US"/>
-        </w:rPr>
-        <w:t>}</w:t>
-      </w:r>
-    </w:p>
-    <w:p>
-      <w:pPr>
-        <w:pStyle w:val="ListParagraph"/>
-        <w:rPr>
-          <w:lang w:val="en-US"/>
-        </w:rPr>
-      </w:pPr>
-      <w:r>
-        <w:rPr>
-          <w:lang w:val="en-US"/>
-        </w:rPr>
-        <w:tab/>
-      </w:r>
-    </w:p>
-    <w:p>
-      <w:pPr>
-        <w:pStyle w:val="ListParagraph"/>
-        <w:rPr>
-          <w:lang w:val="en-US"/>
-        </w:rPr>
-      </w:pPr>
-      <w:r>
-        <w:rPr>
-          <w:lang w:val="en-US"/>
-        </w:rPr>
-        <w:t>Response:</w:t>
-      </w:r>
-    </w:p>
-    <w:p>
-      <w:pPr>
-        <w:pStyle w:val="ListParagraph"/>
-        <w:ind w:firstLine="720"/>
-      </w:pPr>
-      <w:r>
-        <w:t xml:space="preserve">Success = </w:t>
-      </w:r>
-      <w:r>
-        <w:t>{"Message": "Putaway Successful", "Status": "Successful"}</w:t>
-      </w:r>
-    </w:p>
-    <w:p>
-      <w:pPr>
-        <w:pStyle w:val="ListParagraph"/>
-        <w:ind w:left="1440"/>
-      </w:pPr>
-      <w:r>
-        <w:t xml:space="preserve">Unsuccessful = </w:t>
-      </w:r>
-      <w:r>
-        <w:t>{"Message": "</w:t>
-      </w:r>
-      <w:r>
-        <w:t xml:space="preserve"> </w:t>
-      </w:r>
-      <w:r>
-        <w:t>Already Putaway complete</w:t>
-      </w:r>
-      <w:r>
-        <w:t xml:space="preserve"> </w:t>
-      </w:r>
-      <w:r>
-        <w:t>", "Status": "</w:t>
-      </w:r>
-      <w:r>
-        <w:t xml:space="preserve"> </w:t>
-      </w:r>
-      <w:r>
-        <w:t>Uns</w:t>
-      </w:r>
-      <w:r>
-        <w:t>uccessful</w:t>
-      </w:r>
-      <w:r>
-        <w:t xml:space="preserve"> </w:t>
-      </w:r>
-      <w:r>
-        <w:t>"}</w:t>
-      </w:r>
-    </w:p>
-    <w:p>
-      <w:pPr>
-        <w:pStyle w:val="ListParagraph"/>
-        <w:ind w:firstLine="720"/>
-      </w:pPr>
-      <w:r>
-        <w:t xml:space="preserve">Unsuccessful = </w:t>
-      </w:r>
-      <w:r>
-        <w:t>{"Message": "</w:t>
-      </w:r>
-      <w:r>
-        <w:t xml:space="preserve"> </w:t>
-      </w:r>
-      <w:r>
-        <w:t>Please complete in process", "Status": "</w:t>
-      </w:r>
-      <w:r>
-        <w:t>Uns</w:t>
-      </w:r>
-      <w:r>
-        <w:t>uccessful"}</w:t>
-      </w:r>
-    </w:p>
-    <w:p>
-      <w:pPr>
-        <w:pStyle w:val="ListParagraph"/>
-        <w:ind w:firstLine="720"/>
-      </w:pPr>
-      <w:r>
-        <w:t>Error</w:t>
-      </w:r>
-      <w:r>
-        <w:t xml:space="preserve"> = </w:t>
-      </w:r>
-      <w:r>
-        <w:t xml:space="preserve">{"Message": "Got Error, </w:t>
-      </w:r>
-      <w:proofErr w:type="gramStart"/>
-      <w:r>
-        <w:t>Please</w:t>
-      </w:r>
-      <w:proofErr w:type="gramEnd"/>
-      <w:r>
-        <w:t xml:space="preserve"> try again", "Status": "</w:t>
-      </w:r>
-      <w:r>
-        <w:t xml:space="preserve"> </w:t>
-      </w:r>
-      <w:r>
-        <w:t>Error"}</w:t>
-      </w:r>
-    </w:p>
-    <w:p>
-      <w:pPr>
-        <w:pStyle w:val="ListParagraph"/>
+      </w:pPr>
+      <w:r>
+        <w:t xml:space="preserve">Error = </w:t>
+      </w:r>
+      <w:r>
+        <w:t>{"Message": "Got Error, Please try again", "Status": " Error"}</w:t>
+      </w:r>
+    </w:p>
+    <w:p>
+      <w:pPr>
+        <w:spacing w:after="0"/>
+      </w:pPr>
+    </w:p>
+    <w:p>
+      <w:pPr>
+        <w:spacing w:after="0"/>
+        <w:ind w:left="2160" w:firstLine="720"/>
       </w:pPr>
     </w:p>
     <w:sectPr>
@@ -350,7 +604,7 @@
   <w:abstractNum w:abstractNumId="0" w15:restartNumberingAfterBreak="0">
     <w:nsid w:val="643E595D"/>
     <w:multiLevelType w:val="hybridMultilevel"/>
-    <w:tmpl w:val="F5E01E4A"/>
+    <w:tmpl w:val="2580EB88"/>
     <w:lvl w:ilvl="0" w:tplc="4009000F">
       <w:start w:val="1"/>
       <w:numFmt w:val="decimal"/>
@@ -360,7 +614,7 @@
         <w:ind w:left="720" w:hanging="360"/>
       </w:pPr>
     </w:lvl>
-    <w:lvl w:ilvl="1" w:tplc="40090019" w:tentative="1">
+    <w:lvl w:ilvl="1" w:tplc="40090019">
       <w:start w:val="1"/>
       <w:numFmt w:val="lowerLetter"/>
       <w:lvlText w:val="%2."/>
@@ -369,7 +623,7 @@
         <w:ind w:left="1440" w:hanging="360"/>
       </w:pPr>
     </w:lvl>
-    <w:lvl w:ilvl="2" w:tplc="4009001B" w:tentative="1">
+    <w:lvl w:ilvl="2" w:tplc="4009001B">
       <w:start w:val="1"/>
       <w:numFmt w:val="lowerRoman"/>
       <w:lvlText w:val="%3."/>

</xml_diff>

<commit_message>
Complete pickup get method need to confirmation for submit method
</commit_message>
<xml_diff>
--- a/Documents/API_Response.docx
+++ b/Documents/API_Response.docx
@@ -368,7 +368,19 @@
         <w:spacing w:after="0"/>
       </w:pPr>
       <w:r>
-        <w:t>Pickup:</w:t>
+        <w:t>Pickup</w:t>
+      </w:r>
+      <w:r>
+        <w:t xml:space="preserve"> </w:t>
+      </w:r>
+      <w:r>
+        <w:t>p</w:t>
+      </w:r>
+      <w:r>
+        <w:t>rocess</w:t>
+      </w:r>
+      <w:r>
+        <w:t>:</w:t>
       </w:r>
       <w:r>
         <w:t xml:space="preserve"> </w:t>
@@ -438,14 +450,7 @@
           <w:rStyle w:val="Hyperlink"/>
           <w:lang w:val="en-US"/>
         </w:rPr>
-        <w:t>pickup</w:t>
-      </w:r>
-      <w:r>
-        <w:rPr>
-          <w:rStyle w:val="Hyperlink"/>
-          <w:lang w:val="en-US"/>
-        </w:rPr>
-        <w:t xml:space="preserve"> </w:t>
+        <w:t xml:space="preserve">pickup </w:t>
       </w:r>
       <w:r>
         <w:rPr>
@@ -469,113 +474,393 @@
     <w:p>
       <w:pPr>
         <w:spacing w:after="0"/>
+        <w:ind w:left="2160"/>
+      </w:pPr>
+      <w:r>
+        <w:t xml:space="preserve">Success = </w:t>
+      </w:r>
+      <w:r>
+        <w:t>"Response": {"</w:t>
+      </w:r>
+      <w:proofErr w:type="spellStart"/>
+      <w:r>
+        <w:t>DeliveryList</w:t>
+      </w:r>
+      <w:proofErr w:type="spellEnd"/>
+      <w:r>
+        <w:t>": {"0111111111": "IN00623A,12O170901,50","0210829741": "IN00728A,11J170901,1",</w:t>
+      </w:r>
+    </w:p>
+    <w:p>
+      <w:pPr>
+        <w:spacing w:after="0"/>
+        <w:ind w:left="2160"/>
+      </w:pPr>
+      <w:r>
+        <w:t xml:space="preserve">      "0210829742": "IN00728A,11J170901,1"</w:t>
+      </w:r>
+      <w:r>
+        <w:t>},</w:t>
+      </w:r>
+    </w:p>
+    <w:p>
+      <w:pPr>
+        <w:spacing w:after="0"/>
+        <w:ind w:left="2160"/>
+      </w:pPr>
+      <w:r>
+        <w:t>"</w:t>
+      </w:r>
+      <w:proofErr w:type="spellStart"/>
+      <w:r>
+        <w:t>StockList</w:t>
+      </w:r>
+      <w:proofErr w:type="spellEnd"/>
+      <w:r>
+        <w:t>": {"1600517|23I170623|1466": "1600517,23I170623,BIN001"}</w:t>
+      </w:r>
+    </w:p>
+    <w:p>
+      <w:pPr>
+        <w:spacing w:after="0"/>
+        <w:ind w:left="2160"/>
+      </w:pPr>
+      <w:r>
+        <w:t xml:space="preserve">  },</w:t>
+      </w:r>
+    </w:p>
+    <w:p>
+      <w:pPr>
+        <w:spacing w:after="0"/>
+        <w:ind w:left="2160"/>
+      </w:pPr>
+      <w:r>
+        <w:t>"Status": "Successful"}</w:t>
+      </w:r>
+    </w:p>
+    <w:p>
+      <w:pPr>
+        <w:spacing w:after="0"/>
+        <w:ind w:left="2160"/>
+      </w:pPr>
+    </w:p>
+    <w:p>
+      <w:pPr>
+        <w:spacing w:after="0"/>
+        <w:ind w:left="2160"/>
+      </w:pPr>
+      <w:r>
+        <w:t xml:space="preserve">In </w:t>
+      </w:r>
+      <w:proofErr w:type="spellStart"/>
+      <w:r>
+        <w:t>DeliveryList</w:t>
+      </w:r>
+      <w:proofErr w:type="spellEnd"/>
+      <w:r>
+        <w:t>:</w:t>
+      </w:r>
+    </w:p>
+    <w:p>
+      <w:pPr>
+        <w:spacing w:after="0"/>
+        <w:ind w:left="2160"/>
       </w:pPr>
       <w:r>
         <w:tab/>
-      </w:r>
+        <w:t>Header = Delivery Number</w:t>
+      </w:r>
+    </w:p>
+    <w:p>
+      <w:pPr>
+        <w:spacing w:after="0"/>
+        <w:ind w:left="2160"/>
+      </w:pPr>
       <w:r>
         <w:tab/>
-      </w:r>
+        <w:t>Data = Material Code, batch number, box qty</w:t>
+      </w:r>
+    </w:p>
+    <w:p>
+      <w:pPr>
+        <w:spacing w:after="0"/>
+        <w:ind w:left="2160"/>
+      </w:pPr>
+      <w:r>
+        <w:t xml:space="preserve">In </w:t>
+      </w:r>
+      <w:proofErr w:type="spellStart"/>
+      <w:r>
+        <w:t>StockList</w:t>
+      </w:r>
+      <w:proofErr w:type="spellEnd"/>
+      <w:r>
+        <w:t>:</w:t>
+      </w:r>
+    </w:p>
+    <w:p>
+      <w:pPr>
+        <w:spacing w:after="0"/>
+        <w:ind w:left="2160"/>
+      </w:pPr>
       <w:r>
         <w:tab/>
-        <w:t>Success = {</w:t>
-      </w:r>
-      <w:r>
-        <w:t xml:space="preserve">"Response": </w:t>
-      </w:r>
-      <w:r>
-        <w:t xml:space="preserve"> ["0210829743", "1600517", "23I170623", "1"],</w:t>
-      </w:r>
-    </w:p>
-    <w:p>
-      <w:pPr>
-        <w:spacing w:after="0"/>
-        <w:ind w:left="2160" w:firstLine="720"/>
-      </w:pPr>
-      <w:r>
-        <w:t>["0210829744", "1600517", "23I170623", "1</w:t>
-      </w:r>
-      <w:r>
-        <w:t>W</w:t>
-      </w:r>
-      <w:r>
-        <w:t>"]], "Status":</w:t>
-      </w:r>
-    </w:p>
-    <w:p>
-      <w:pPr>
-        <w:spacing w:after="0"/>
-        <w:ind w:left="2160" w:firstLine="720"/>
-      </w:pPr>
-      <w:r>
-        <w:t>"Successful"}</w:t>
-      </w:r>
-    </w:p>
-    <w:p>
-      <w:pPr>
-        <w:spacing w:after="0"/>
-        <w:ind w:left="2160" w:firstLine="720"/>
-      </w:pPr>
-      <w:r>
-        <w:t>0 = Delivery Number</w:t>
-      </w:r>
-    </w:p>
-    <w:p>
-      <w:pPr>
-        <w:spacing w:after="0"/>
-        <w:ind w:left="2160" w:firstLine="720"/>
-      </w:pPr>
-      <w:r>
-        <w:t>1 = Material Code</w:t>
-      </w:r>
-    </w:p>
-    <w:p>
-      <w:pPr>
-        <w:spacing w:after="0"/>
-        <w:ind w:left="2160" w:firstLine="720"/>
-      </w:pPr>
-      <w:r>
-        <w:t>2 = Batch Number</w:t>
-      </w:r>
-    </w:p>
-    <w:p>
-      <w:pPr>
-        <w:spacing w:after="0"/>
-        <w:ind w:left="2160" w:firstLine="720"/>
-      </w:pPr>
-      <w:r>
-        <w:t>3 = box Qty</w:t>
-      </w:r>
-    </w:p>
-    <w:p>
-      <w:pPr>
-        <w:spacing w:after="0"/>
+        <w:t>Header = barcode</w:t>
+      </w:r>
+    </w:p>
+    <w:p>
+      <w:pPr>
+        <w:spacing w:after="0"/>
+        <w:ind w:left="2160"/>
       </w:pPr>
       <w:r>
         <w:tab/>
-      </w:r>
+        <w:t>Data = Material Code, batch number, Location</w:t>
+      </w:r>
+    </w:p>
+    <w:p>
+      <w:pPr>
+        <w:spacing w:after="0"/>
+        <w:ind w:left="2160"/>
+      </w:pPr>
+    </w:p>
+    <w:p>
+      <w:pPr>
+        <w:spacing w:after="0"/>
+        <w:ind w:left="2160"/>
+      </w:pPr>
+      <w:r>
+        <w:t xml:space="preserve">Unsuccess = </w:t>
+      </w:r>
+    </w:p>
+    <w:p>
+      <w:pPr>
+        <w:spacing w:after="0"/>
+        <w:ind w:left="2880"/>
+      </w:pPr>
+      <w:r>
+        <w:t xml:space="preserve">{"Response": </w:t>
+      </w:r>
+      <w:r>
+        <w:t>{“</w:t>
+      </w:r>
+      <w:proofErr w:type="spellStart"/>
+      <w:r>
+        <w:t>DeliveryList</w:t>
+      </w:r>
+      <w:proofErr w:type="spellEnd"/>
+      <w:r>
+        <w:t>”: {“</w:t>
+      </w:r>
+      <w:proofErr w:type="spellStart"/>
+      <w:r>
+        <w:t>resp</w:t>
+      </w:r>
+      <w:proofErr w:type="spellEnd"/>
+      <w:r>
+        <w:t xml:space="preserve"> data”},{“</w:t>
+      </w:r>
+      <w:r>
+        <w:t xml:space="preserve"> </w:t>
+      </w:r>
+      <w:proofErr w:type="spellStart"/>
+      <w:r>
+        <w:t>resp</w:t>
+      </w:r>
+      <w:proofErr w:type="spellEnd"/>
+      <w:r>
+        <w:t xml:space="preserve"> data</w:t>
+      </w:r>
+      <w:r>
+        <w:t xml:space="preserve">”}, </w:t>
+      </w:r>
+      <w:proofErr w:type="spellStart"/>
+      <w:r>
+        <w:t>StockList</w:t>
+      </w:r>
+      <w:proofErr w:type="spellEnd"/>
+      <w:r>
+        <w:t>:{}},</w:t>
+      </w:r>
+      <w:r>
+        <w:t>"Status": "Unsuccessful"}</w:t>
+      </w:r>
+    </w:p>
+    <w:p>
+      <w:pPr>
+        <w:spacing w:after="0"/>
+        <w:ind w:left="2880"/>
+      </w:pPr>
+      <w:r>
+        <w:t xml:space="preserve">{"Response": </w:t>
+      </w:r>
+      <w:r>
+        <w:t>{“</w:t>
+      </w:r>
+      <w:proofErr w:type="spellStart"/>
+      <w:r>
+        <w:t>DeliveryList</w:t>
+      </w:r>
+      <w:proofErr w:type="spellEnd"/>
+      <w:r>
+        <w:t xml:space="preserve">”: </w:t>
+      </w:r>
+      <w:r>
+        <w:t>{</w:t>
+      </w:r>
+      <w:r>
+        <w:t xml:space="preserve">}, </w:t>
+      </w:r>
+      <w:proofErr w:type="spellStart"/>
+      <w:r>
+        <w:t>StockList</w:t>
+      </w:r>
+      <w:proofErr w:type="spellEnd"/>
+      <w:r>
+        <w:t>:{“</w:t>
+      </w:r>
+      <w:proofErr w:type="spellStart"/>
+      <w:r>
+        <w:t>resp</w:t>
+      </w:r>
+      <w:proofErr w:type="spellEnd"/>
+      <w:r>
+        <w:t xml:space="preserve"> data”},{“</w:t>
+      </w:r>
+      <w:r>
+        <w:t xml:space="preserve"> </w:t>
+      </w:r>
+      <w:proofErr w:type="spellStart"/>
+      <w:r>
+        <w:t>resp</w:t>
+      </w:r>
+      <w:proofErr w:type="spellEnd"/>
+      <w:r>
+        <w:t xml:space="preserve"> data”},</w:t>
+      </w:r>
+      <w:r>
+        <w:t>"Status": "Unsuccessful"}</w:t>
+      </w:r>
+    </w:p>
+    <w:p>
+      <w:pPr>
+        <w:spacing w:after="0"/>
+        <w:ind w:left="2880"/>
+      </w:pPr>
+    </w:p>
+    <w:p>
+      <w:pPr>
+        <w:pStyle w:val="ListParagraph"/>
+        <w:spacing w:after="0"/>
+        <w:ind w:left="1440" w:firstLine="720"/>
+      </w:pPr>
+      <w:r>
+        <w:t xml:space="preserve">Error = </w:t>
+      </w:r>
+      <w:r>
+        <w:t>{"Message": "Got Error, Please try again", "Status": " Error"}</w:t>
+      </w:r>
+    </w:p>
+    <w:p>
+      <w:pPr>
+        <w:spacing w:after="0"/>
+      </w:pPr>
       <w:r>
         <w:tab/>
       </w:r>
       <w:r>
         <w:tab/>
-        <w:t xml:space="preserve">Unsuccess = </w:t>
-      </w:r>
-      <w:r>
-        <w:t>{"Response": "Delivery list not found", "Status": "Unsuccessful"}</w:t>
-      </w:r>
-    </w:p>
-    <w:p>
-      <w:pPr>
-        <w:pStyle w:val="ListParagraph"/>
-        <w:spacing w:after="0"/>
-        <w:ind w:left="1440" w:firstLine="720"/>
-      </w:pPr>
-      <w:r>
-        <w:t xml:space="preserve">Error = </w:t>
-      </w:r>
-      <w:r>
-        <w:t>{"Message": "Got Error, Please try again", "Status": " Error"}</w:t>
+      </w:r>
+    </w:p>
+    <w:p>
+      <w:pPr>
+        <w:spacing w:after="0"/>
+      </w:pPr>
+    </w:p>
+    <w:p>
+      <w:pPr>
+        <w:pStyle w:val="ListParagraph"/>
+        <w:numPr>
+          <w:ilvl w:val="0"/>
+          <w:numId w:val="2"/>
+        </w:numPr>
+        <w:spacing w:after="0"/>
+      </w:pPr>
+      <w:r>
+        <w:lastRenderedPageBreak/>
+        <w:t>After getting this list User select the delivery number</w:t>
+      </w:r>
+      <w:r>
+        <w:t xml:space="preserve"> from searchable drop down</w:t>
+      </w:r>
+      <w:r>
+        <w:t xml:space="preserve"> and scan the respective barcode at that time on the screen show their Material Code, batch number &amp; Box qty</w:t>
+      </w:r>
+    </w:p>
+    <w:p>
+      <w:pPr>
+        <w:pStyle w:val="ListParagraph"/>
+        <w:numPr>
+          <w:ilvl w:val="0"/>
+          <w:numId w:val="2"/>
+        </w:numPr>
+        <w:spacing w:after="0"/>
+      </w:pPr>
+      <w:r>
+        <w:t xml:space="preserve">This scan barcode is </w:t>
+      </w:r>
+      <w:r>
+        <w:t>validated</w:t>
+      </w:r>
+      <w:r>
+        <w:t xml:space="preserve"> by using the Stock list data. If there are no barcode present in the stock list then show error, </w:t>
+      </w:r>
+      <w:r>
+        <w:t xml:space="preserve">otherwise </w:t>
+      </w:r>
+      <w:r>
+        <w:t>create list until the submit button not pressed.</w:t>
+      </w:r>
+    </w:p>
+    <w:p>
+      <w:pPr>
+        <w:pStyle w:val="ListParagraph"/>
+        <w:numPr>
+          <w:ilvl w:val="0"/>
+          <w:numId w:val="2"/>
+        </w:numPr>
+        <w:spacing w:after="0"/>
+      </w:pPr>
+      <w:r>
+        <w:t xml:space="preserve">When submit button pressed then </w:t>
+      </w:r>
+      <w:r>
+        <w:t>check the</w:t>
+      </w:r>
+      <w:r>
+        <w:t xml:space="preserve"> selected</w:t>
+      </w:r>
+      <w:r>
+        <w:t xml:space="preserve"> delivery number</w:t>
+      </w:r>
+      <w:r>
+        <w:t xml:space="preserve"> list</w:t>
+      </w:r>
+      <w:r>
+        <w:t>, if any delivery remaining then popup will show and user will able to feed short delivery reason.</w:t>
+      </w:r>
+    </w:p>
+    <w:p>
+      <w:pPr>
+        <w:pStyle w:val="ListParagraph"/>
+        <w:numPr>
+          <w:ilvl w:val="0"/>
+          <w:numId w:val="2"/>
+        </w:numPr>
+        <w:spacing w:after="0"/>
+      </w:pPr>
+      <w:r>
+        <w:t>Once all above process complete then this list will pass to the backend system. (Provide me the format for the submitted list)</w:t>
       </w:r>
     </w:p>
     <w:p>
@@ -602,6 +887,119 @@
 <file path=word/numbering.xml><?xml version="1.0" encoding="utf-8"?>
 <w:numbering xmlns:wpc="http://schemas.microsoft.com/office/word/2010/wordprocessingCanvas" xmlns:cx="http://schemas.microsoft.com/office/drawing/2014/chartex" xmlns:cx1="http://schemas.microsoft.com/office/drawing/2015/9/8/chartex" xmlns:cx2="http://schemas.microsoft.com/office/drawing/2015/10/21/chartex" xmlns:cx3="http://schemas.microsoft.com/office/drawing/2016/5/9/chartex" xmlns:cx4="http://schemas.microsoft.com/office/drawing/2016/5/10/chartex" xmlns:cx5="http://schemas.microsoft.com/office/drawing/2016/5/11/chartex" xmlns:cx6="http://schemas.microsoft.com/office/drawing/2016/5/12/chartex" xmlns:cx7="http://schemas.microsoft.com/office/drawing/2016/5/13/chartex" xmlns:cx8="http://schemas.microsoft.com/office/drawing/2016/5/14/chartex" xmlns:mc="http://schemas.openxmlformats.org/markup-compatibility/2006" xmlns:aink="http://schemas.microsoft.com/office/drawing/2016/ink" xmlns:am3d="http://schemas.microsoft.com/office/drawing/2017/model3d" xmlns:o="urn:schemas-microsoft-com:office:office" xmlns:oel="http://schemas.microsoft.com/office/2019/extlst" xmlns:r="http://schemas.openxmlformats.org/officeDocument/2006/relationships" xmlns:m="http://schemas.openxmlformats.org/officeDocument/2006/math" xmlns:v="urn:schemas-microsoft-com:vml" xmlns:wp14="http://schemas.microsoft.com/office/word/2010/wordprocessingDrawing" xmlns:wp="http://schemas.openxmlformats.org/drawingml/2006/wordprocessingDrawing" xmlns:w10="urn:schemas-microsoft-com:office:word" xmlns:w="http://schemas.openxmlformats.org/wordprocessingml/2006/main" xmlns:w14="http://schemas.microsoft.com/office/word/2010/wordml" xmlns:w15="http://schemas.microsoft.com/office/word/2012/wordml" xmlns:w16cex="http://schemas.microsoft.com/office/word/2018/wordml/cex" xmlns:w16cid="http://schemas.microsoft.com/office/word/2016/wordml/cid" xmlns:w16="http://schemas.microsoft.com/office/word/2018/wordml" xmlns:w16sdtdh="http://schemas.microsoft.com/office/word/2020/wordml/sdtdatahash" xmlns:w16se="http://schemas.microsoft.com/office/word/2015/wordml/symex" xmlns:wpg="http://schemas.microsoft.com/office/word/2010/wordprocessingGroup" xmlns:wpi="http://schemas.microsoft.com/office/word/2010/wordprocessingInk" xmlns:wne="http://schemas.microsoft.com/office/word/2006/wordml" xmlns:wps="http://schemas.microsoft.com/office/word/2010/wordprocessingShape" mc:Ignorable="w14 w15 w16se w16cid w16 w16cex w16sdtdh wp14">
   <w:abstractNum w:abstractNumId="0" w15:restartNumberingAfterBreak="0">
+    <w:nsid w:val="09496A80"/>
+    <w:multiLevelType w:val="hybridMultilevel"/>
+    <w:tmpl w:val="0548DF60"/>
+    <w:lvl w:ilvl="0" w:tplc="40090001">
+      <w:start w:val="1"/>
+      <w:numFmt w:val="bullet"/>
+      <w:lvlText w:val=""/>
+      <w:lvlJc w:val="left"/>
+      <w:pPr>
+        <w:ind w:left="720" w:hanging="360"/>
+      </w:pPr>
+      <w:rPr>
+        <w:rFonts w:ascii="Symbol" w:hAnsi="Symbol" w:hint="default"/>
+      </w:rPr>
+    </w:lvl>
+    <w:lvl w:ilvl="1" w:tplc="40090003" w:tentative="1">
+      <w:start w:val="1"/>
+      <w:numFmt w:val="bullet"/>
+      <w:lvlText w:val="o"/>
+      <w:lvlJc w:val="left"/>
+      <w:pPr>
+        <w:ind w:left="1440" w:hanging="360"/>
+      </w:pPr>
+      <w:rPr>
+        <w:rFonts w:ascii="Courier New" w:hAnsi="Courier New" w:cs="Courier New" w:hint="default"/>
+      </w:rPr>
+    </w:lvl>
+    <w:lvl w:ilvl="2" w:tplc="40090005" w:tentative="1">
+      <w:start w:val="1"/>
+      <w:numFmt w:val="bullet"/>
+      <w:lvlText w:val=""/>
+      <w:lvlJc w:val="left"/>
+      <w:pPr>
+        <w:ind w:left="2160" w:hanging="360"/>
+      </w:pPr>
+      <w:rPr>
+        <w:rFonts w:ascii="Wingdings" w:hAnsi="Wingdings" w:hint="default"/>
+      </w:rPr>
+    </w:lvl>
+    <w:lvl w:ilvl="3" w:tplc="40090001" w:tentative="1">
+      <w:start w:val="1"/>
+      <w:numFmt w:val="bullet"/>
+      <w:lvlText w:val=""/>
+      <w:lvlJc w:val="left"/>
+      <w:pPr>
+        <w:ind w:left="2880" w:hanging="360"/>
+      </w:pPr>
+      <w:rPr>
+        <w:rFonts w:ascii="Symbol" w:hAnsi="Symbol" w:hint="default"/>
+      </w:rPr>
+    </w:lvl>
+    <w:lvl w:ilvl="4" w:tplc="40090003" w:tentative="1">
+      <w:start w:val="1"/>
+      <w:numFmt w:val="bullet"/>
+      <w:lvlText w:val="o"/>
+      <w:lvlJc w:val="left"/>
+      <w:pPr>
+        <w:ind w:left="3600" w:hanging="360"/>
+      </w:pPr>
+      <w:rPr>
+        <w:rFonts w:ascii="Courier New" w:hAnsi="Courier New" w:cs="Courier New" w:hint="default"/>
+      </w:rPr>
+    </w:lvl>
+    <w:lvl w:ilvl="5" w:tplc="40090005" w:tentative="1">
+      <w:start w:val="1"/>
+      <w:numFmt w:val="bullet"/>
+      <w:lvlText w:val=""/>
+      <w:lvlJc w:val="left"/>
+      <w:pPr>
+        <w:ind w:left="4320" w:hanging="360"/>
+      </w:pPr>
+      <w:rPr>
+        <w:rFonts w:ascii="Wingdings" w:hAnsi="Wingdings" w:hint="default"/>
+      </w:rPr>
+    </w:lvl>
+    <w:lvl w:ilvl="6" w:tplc="40090001" w:tentative="1">
+      <w:start w:val="1"/>
+      <w:numFmt w:val="bullet"/>
+      <w:lvlText w:val=""/>
+      <w:lvlJc w:val="left"/>
+      <w:pPr>
+        <w:ind w:left="5040" w:hanging="360"/>
+      </w:pPr>
+      <w:rPr>
+        <w:rFonts w:ascii="Symbol" w:hAnsi="Symbol" w:hint="default"/>
+      </w:rPr>
+    </w:lvl>
+    <w:lvl w:ilvl="7" w:tplc="40090003" w:tentative="1">
+      <w:start w:val="1"/>
+      <w:numFmt w:val="bullet"/>
+      <w:lvlText w:val="o"/>
+      <w:lvlJc w:val="left"/>
+      <w:pPr>
+        <w:ind w:left="5760" w:hanging="360"/>
+      </w:pPr>
+      <w:rPr>
+        <w:rFonts w:ascii="Courier New" w:hAnsi="Courier New" w:cs="Courier New" w:hint="default"/>
+      </w:rPr>
+    </w:lvl>
+    <w:lvl w:ilvl="8" w:tplc="40090005" w:tentative="1">
+      <w:start w:val="1"/>
+      <w:numFmt w:val="bullet"/>
+      <w:lvlText w:val=""/>
+      <w:lvlJc w:val="left"/>
+      <w:pPr>
+        <w:ind w:left="6480" w:hanging="360"/>
+      </w:pPr>
+      <w:rPr>
+        <w:rFonts w:ascii="Wingdings" w:hAnsi="Wingdings" w:hint="default"/>
+      </w:rPr>
+    </w:lvl>
+  </w:abstractNum>
+  <w:abstractNum w:abstractNumId="1" w15:restartNumberingAfterBreak="0">
     <w:nsid w:val="643E595D"/>
     <w:multiLevelType w:val="hybridMultilevel"/>
     <w:tmpl w:val="2580EB88"/>
@@ -688,6 +1086,9 @@
     </w:lvl>
   </w:abstractNum>
   <w:num w:numId="1" w16cid:durableId="1802308513">
+    <w:abstractNumId w:val="1"/>
+  </w:num>
+  <w:num w:numId="2" w16cid:durableId="1690639114">
     <w:abstractNumId w:val="0"/>
   </w:num>
 </w:numbering>

</xml_diff>